<commit_message>
hoàn thành và sửa lại đặc tả protocol. Sửa lại giới hạn phần tử trong mảng chỉ còn 16000
</commit_message>
<xml_diff>
--- a/dac_ta_protocol/bai1.docx
+++ b/dac_ta_protocol/bai1.docx
@@ -323,6 +323,20 @@
         <w:rPr>
           <w:lang w:val="en-US"/>
         </w:rPr>
+        <w:t xml:space="preserve"> </w:t>
+      </w:r>
+      <w:proofErr w:type="spellStart"/>
+      <w:r>
+        <w:rPr>
+          <w:lang w:val="en-US"/>
+        </w:rPr>
+        <w:t>mảng</w:t>
+      </w:r>
+      <w:proofErr w:type="spellEnd"/>
+      <w:r>
+        <w:rPr>
+          <w:lang w:val="en-US"/>
+        </w:rPr>
         <w:t xml:space="preserve"> data </w:t>
       </w:r>
       <w:proofErr w:type="spellStart"/>
@@ -464,6 +478,20 @@
         <w:rPr>
           <w:lang w:val="en-US"/>
         </w:rPr>
+        <w:t xml:space="preserve"> </w:t>
+      </w:r>
+      <w:proofErr w:type="spellStart"/>
+      <w:r>
+        <w:rPr>
+          <w:lang w:val="en-US"/>
+        </w:rPr>
+        <w:t>mảng</w:t>
+      </w:r>
+      <w:proofErr w:type="spellEnd"/>
+      <w:r>
+        <w:rPr>
+          <w:lang w:val="en-US"/>
+        </w:rPr>
         <w:t xml:space="preserve"> data </w:t>
       </w:r>
       <w:proofErr w:type="spellStart"/>
@@ -523,11 +551,109 @@
           <w:lang w:val="en-US"/>
         </w:rPr>
       </w:pPr>
-      <w:r>
-        <w:rPr>
-          <w:lang w:val="en-US"/>
-        </w:rPr>
-        <w:t>Type:</w:t>
+      <w:proofErr w:type="spellStart"/>
+      <w:r>
+        <w:rPr>
+          <w:lang w:val="en-US"/>
+        </w:rPr>
+        <w:t>Mỗi</w:t>
+      </w:r>
+      <w:proofErr w:type="spellEnd"/>
+      <w:r>
+        <w:rPr>
+          <w:lang w:val="en-US"/>
+        </w:rPr>
+        <w:t xml:space="preserve"> </w:t>
+      </w:r>
+      <w:proofErr w:type="spellStart"/>
+      <w:r>
+        <w:rPr>
+          <w:lang w:val="en-US"/>
+        </w:rPr>
+        <w:t>phần</w:t>
+      </w:r>
+      <w:proofErr w:type="spellEnd"/>
+      <w:r>
+        <w:rPr>
+          <w:lang w:val="en-US"/>
+        </w:rPr>
+        <w:t xml:space="preserve"> </w:t>
+      </w:r>
+      <w:proofErr w:type="spellStart"/>
+      <w:r>
+        <w:rPr>
+          <w:lang w:val="en-US"/>
+        </w:rPr>
+        <w:t>tử</w:t>
+      </w:r>
+      <w:proofErr w:type="spellEnd"/>
+      <w:r>
+        <w:rPr>
+          <w:lang w:val="en-US"/>
+        </w:rPr>
+        <w:t xml:space="preserve"> </w:t>
+      </w:r>
+      <w:proofErr w:type="spellStart"/>
+      <w:r>
+        <w:rPr>
+          <w:lang w:val="en-US"/>
+        </w:rPr>
+        <w:t>của</w:t>
+      </w:r>
+      <w:proofErr w:type="spellEnd"/>
+      <w:r>
+        <w:rPr>
+          <w:lang w:val="en-US"/>
+        </w:rPr>
+        <w:t xml:space="preserve"> </w:t>
+      </w:r>
+      <w:proofErr w:type="spellStart"/>
+      <w:r>
+        <w:rPr>
+          <w:lang w:val="en-US"/>
+        </w:rPr>
+        <w:t>mảng</w:t>
+      </w:r>
+      <w:proofErr w:type="spellEnd"/>
+      <w:r>
+        <w:rPr>
+          <w:lang w:val="en-US"/>
+        </w:rPr>
+        <w:t xml:space="preserve"> </w:t>
+      </w:r>
+      <w:proofErr w:type="spellStart"/>
+      <w:r>
+        <w:rPr>
+          <w:lang w:val="en-US"/>
+        </w:rPr>
+        <w:t>có</w:t>
+      </w:r>
+      <w:proofErr w:type="spellEnd"/>
+      <w:r>
+        <w:rPr>
+          <w:lang w:val="en-US"/>
+        </w:rPr>
+        <w:t xml:space="preserve"> </w:t>
+      </w:r>
+      <w:proofErr w:type="spellStart"/>
+      <w:r>
+        <w:rPr>
+          <w:lang w:val="en-US"/>
+        </w:rPr>
+        <w:t>kiểu</w:t>
+      </w:r>
+      <w:proofErr w:type="spellEnd"/>
+      <w:r>
+        <w:rPr>
+          <w:lang w:val="en-US"/>
+        </w:rPr>
+        <w:t xml:space="preserve">: </w:t>
+      </w:r>
+      <w:r>
+        <w:rPr>
+          <w:lang w:val="en-US"/>
+        </w:rPr>
+        <w:t>int 4 bytes, little endian</w:t>
       </w:r>
     </w:p>
     <w:p>
@@ -540,159 +666,172 @@
         <w:rPr>
           <w:lang w:val="en-US"/>
         </w:rPr>
-        <w:t>0: PKT_HELLO</w:t>
+        <w:t>Type:</w:t>
       </w:r>
     </w:p>
     <w:p>
       <w:pPr>
-        <w:ind w:firstLine="720"/>
-        <w:rPr>
-          <w:lang w:val="en-US"/>
-        </w:rPr>
-      </w:pPr>
-      <w:r>
-        <w:rPr>
-          <w:lang w:val="en-US"/>
-        </w:rPr>
-        <w:t xml:space="preserve">- </w:t>
-      </w:r>
-      <w:proofErr w:type="spellStart"/>
-      <w:r>
-        <w:rPr>
-          <w:lang w:val="en-US"/>
-        </w:rPr>
-        <w:t>là</w:t>
-      </w:r>
-      <w:proofErr w:type="spellEnd"/>
-      <w:r>
-        <w:rPr>
-          <w:lang w:val="en-US"/>
-        </w:rPr>
-        <w:t xml:space="preserve"> </w:t>
-      </w:r>
-      <w:proofErr w:type="spellStart"/>
-      <w:r>
-        <w:rPr>
-          <w:lang w:val="en-US"/>
-        </w:rPr>
-        <w:t>gói</w:t>
-      </w:r>
-      <w:proofErr w:type="spellEnd"/>
-      <w:r>
-        <w:rPr>
-          <w:lang w:val="en-US"/>
-        </w:rPr>
-        <w:t xml:space="preserve"> tin </w:t>
-      </w:r>
-      <w:proofErr w:type="spellStart"/>
-      <w:r>
-        <w:rPr>
-          <w:lang w:val="en-US"/>
-        </w:rPr>
-        <w:t>đầu</w:t>
-      </w:r>
-      <w:proofErr w:type="spellEnd"/>
-      <w:r>
-        <w:rPr>
-          <w:lang w:val="en-US"/>
-        </w:rPr>
-        <w:t xml:space="preserve"> </w:t>
-      </w:r>
-      <w:proofErr w:type="spellStart"/>
-      <w:r>
-        <w:rPr>
-          <w:lang w:val="en-US"/>
-        </w:rPr>
-        <w:t>tiên</w:t>
-      </w:r>
-      <w:proofErr w:type="spellEnd"/>
-      <w:r>
-        <w:rPr>
-          <w:lang w:val="en-US"/>
-        </w:rPr>
-        <w:t xml:space="preserve"> </w:t>
-      </w:r>
-      <w:proofErr w:type="spellStart"/>
-      <w:r>
-        <w:rPr>
-          <w:lang w:val="en-US"/>
-        </w:rPr>
-        <w:t>trao</w:t>
-      </w:r>
-      <w:proofErr w:type="spellEnd"/>
-      <w:r>
-        <w:rPr>
-          <w:lang w:val="en-US"/>
-        </w:rPr>
-        <w:t xml:space="preserve"> </w:t>
-      </w:r>
-      <w:proofErr w:type="spellStart"/>
-      <w:r>
-        <w:rPr>
-          <w:lang w:val="en-US"/>
-        </w:rPr>
-        <w:t>đổi</w:t>
-      </w:r>
-      <w:proofErr w:type="spellEnd"/>
-      <w:r>
-        <w:rPr>
-          <w:lang w:val="en-US"/>
-        </w:rPr>
-        <w:t xml:space="preserve">, </w:t>
-      </w:r>
-      <w:proofErr w:type="spellStart"/>
-      <w:r>
-        <w:rPr>
-          <w:lang w:val="en-US"/>
-        </w:rPr>
-        <w:t>bắt</w:t>
-      </w:r>
-      <w:proofErr w:type="spellEnd"/>
-      <w:r>
-        <w:rPr>
-          <w:lang w:val="en-US"/>
-        </w:rPr>
-        <w:t xml:space="preserve"> </w:t>
-      </w:r>
-      <w:proofErr w:type="spellStart"/>
-      <w:r>
-        <w:rPr>
-          <w:lang w:val="en-US"/>
-        </w:rPr>
-        <w:t>buộc</w:t>
-      </w:r>
-      <w:proofErr w:type="spellEnd"/>
-      <w:r>
-        <w:rPr>
-          <w:lang w:val="en-US"/>
-        </w:rPr>
-        <w:t xml:space="preserve"> </w:t>
-      </w:r>
-      <w:proofErr w:type="spellStart"/>
-      <w:r>
-        <w:rPr>
-          <w:lang w:val="en-US"/>
-        </w:rPr>
-        <w:t>phải</w:t>
-      </w:r>
-      <w:proofErr w:type="spellEnd"/>
-      <w:r>
-        <w:rPr>
-          <w:lang w:val="en-US"/>
-        </w:rPr>
-        <w:t xml:space="preserve"> </w:t>
-      </w:r>
-      <w:proofErr w:type="spellStart"/>
-      <w:r>
-        <w:rPr>
-          <w:lang w:val="en-US"/>
-        </w:rPr>
-        <w:t>có</w:t>
-      </w:r>
-      <w:proofErr w:type="spellEnd"/>
+        <w:rPr>
+          <w:lang w:val="en-US"/>
+        </w:rPr>
+      </w:pPr>
+      <w:r>
+        <w:rPr>
+          <w:lang w:val="en-US"/>
+        </w:rPr>
+        <w:t>0: PKT_HELLO</w:t>
+      </w:r>
     </w:p>
     <w:p>
       <w:pPr>
+        <w:ind w:firstLine="720"/>
+        <w:rPr>
+          <w:lang w:val="en-US"/>
+        </w:rPr>
+      </w:pPr>
+      <w:r>
+        <w:rPr>
+          <w:lang w:val="en-US"/>
+        </w:rPr>
+        <w:t xml:space="preserve">- </w:t>
+      </w:r>
+      <w:proofErr w:type="spellStart"/>
+      <w:r>
+        <w:rPr>
+          <w:lang w:val="en-US"/>
+        </w:rPr>
+        <w:t>là</w:t>
+      </w:r>
+      <w:proofErr w:type="spellEnd"/>
+      <w:r>
+        <w:rPr>
+          <w:lang w:val="en-US"/>
+        </w:rPr>
+        <w:t xml:space="preserve"> </w:t>
+      </w:r>
+      <w:proofErr w:type="spellStart"/>
+      <w:r>
+        <w:rPr>
+          <w:lang w:val="en-US"/>
+        </w:rPr>
+        <w:t>gói</w:t>
+      </w:r>
+      <w:proofErr w:type="spellEnd"/>
+      <w:r>
+        <w:rPr>
+          <w:lang w:val="en-US"/>
+        </w:rPr>
+        <w:t xml:space="preserve"> tin </w:t>
+      </w:r>
+      <w:proofErr w:type="spellStart"/>
+      <w:r>
+        <w:rPr>
+          <w:lang w:val="en-US"/>
+        </w:rPr>
+        <w:t>đầu</w:t>
+      </w:r>
+      <w:proofErr w:type="spellEnd"/>
+      <w:r>
+        <w:rPr>
+          <w:lang w:val="en-US"/>
+        </w:rPr>
+        <w:t xml:space="preserve"> </w:t>
+      </w:r>
+      <w:proofErr w:type="spellStart"/>
+      <w:r>
+        <w:rPr>
+          <w:lang w:val="en-US"/>
+        </w:rPr>
+        <w:t>tiên</w:t>
+      </w:r>
+      <w:proofErr w:type="spellEnd"/>
+      <w:r>
+        <w:rPr>
+          <w:lang w:val="en-US"/>
+        </w:rPr>
+        <w:t xml:space="preserve"> </w:t>
+      </w:r>
+      <w:proofErr w:type="spellStart"/>
+      <w:r>
+        <w:rPr>
+          <w:lang w:val="en-US"/>
+        </w:rPr>
+        <w:t>trao</w:t>
+      </w:r>
+      <w:proofErr w:type="spellEnd"/>
+      <w:r>
+        <w:rPr>
+          <w:lang w:val="en-US"/>
+        </w:rPr>
+        <w:t xml:space="preserve"> </w:t>
+      </w:r>
+      <w:proofErr w:type="spellStart"/>
+      <w:r>
+        <w:rPr>
+          <w:lang w:val="en-US"/>
+        </w:rPr>
+        <w:t>đổi</w:t>
+      </w:r>
+      <w:proofErr w:type="spellEnd"/>
+      <w:r>
+        <w:rPr>
+          <w:lang w:val="en-US"/>
+        </w:rPr>
+        <w:t xml:space="preserve">, </w:t>
+      </w:r>
+      <w:proofErr w:type="spellStart"/>
+      <w:r>
+        <w:rPr>
+          <w:lang w:val="en-US"/>
+        </w:rPr>
+        <w:t>bắt</w:t>
+      </w:r>
+      <w:proofErr w:type="spellEnd"/>
+      <w:r>
+        <w:rPr>
+          <w:lang w:val="en-US"/>
+        </w:rPr>
+        <w:t xml:space="preserve"> </w:t>
+      </w:r>
+      <w:proofErr w:type="spellStart"/>
+      <w:r>
+        <w:rPr>
+          <w:lang w:val="en-US"/>
+        </w:rPr>
+        <w:t>buộc</w:t>
+      </w:r>
+      <w:proofErr w:type="spellEnd"/>
+      <w:r>
+        <w:rPr>
+          <w:lang w:val="en-US"/>
+        </w:rPr>
+        <w:t xml:space="preserve"> </w:t>
+      </w:r>
+      <w:proofErr w:type="spellStart"/>
+      <w:r>
+        <w:rPr>
+          <w:lang w:val="en-US"/>
+        </w:rPr>
+        <w:t>phải</w:t>
+      </w:r>
+      <w:proofErr w:type="spellEnd"/>
+      <w:r>
+        <w:rPr>
+          <w:lang w:val="en-US"/>
+        </w:rPr>
+        <w:t xml:space="preserve"> </w:t>
+      </w:r>
+      <w:proofErr w:type="spellStart"/>
+      <w:r>
+        <w:rPr>
+          <w:lang w:val="en-US"/>
+        </w:rPr>
+        <w:t>có</w:t>
+      </w:r>
+      <w:proofErr w:type="spellEnd"/>
+    </w:p>
+    <w:p>
+      <w:pPr>
         <w:rPr>
           <w:lang w:val="en-US"/>
         </w:rPr>
@@ -1300,14 +1439,14 @@
         <w:rPr>
           <w:lang w:val="en-US"/>
         </w:rPr>
-        <w:t xml:space="preserve"> * 4). </w:t>
-      </w:r>
-      <w:proofErr w:type="spellStart"/>
-      <w:r>
-        <w:rPr>
-          <w:lang w:val="en-US"/>
-        </w:rPr>
-        <w:t>Số</w:t>
+        <w:t>). S</w:t>
+      </w:r>
+      <w:proofErr w:type="spellStart"/>
+      <w:r>
+        <w:rPr>
+          <w:lang w:val="en-US"/>
+        </w:rPr>
+        <w:t>ố</w:t>
       </w:r>
       <w:proofErr w:type="spellEnd"/>
       <w:r>
@@ -1412,7 +1551,19 @@
         <w:rPr>
           <w:lang w:val="en-US"/>
         </w:rPr>
-        <w:t xml:space="preserve"> (10 – 100000)</w:t>
+        <w:t xml:space="preserve"> (10 – 1</w:t>
+      </w:r>
+      <w:r>
+        <w:rPr>
+          <w:lang w:val="en-US"/>
+        </w:rPr>
+        <w:t>6000</w:t>
+      </w:r>
+      <w:r>
+        <w:rPr>
+          <w:lang w:val="en-US"/>
+        </w:rPr>
+        <w:t>)</w:t>
       </w:r>
     </w:p>
     <w:p>
@@ -2687,15 +2838,15 @@
         <w:rPr>
           <w:lang w:val="en-US"/>
         </w:rPr>
-        <w:t>dứt</w:t>
-      </w:r>
-      <w:proofErr w:type="spellEnd"/>
-      <w:r>
-        <w:rPr>
-          <w:lang w:val="en-US"/>
-        </w:rPr>
-        <w:tab/>
-      </w:r>
+        <w:t>dứ</w:t>
+      </w:r>
+      <w:r>
+        <w:rPr>
+          <w:lang w:val="en-US"/>
+        </w:rPr>
+        <w:t>t</w:t>
+      </w:r>
+      <w:proofErr w:type="spellEnd"/>
     </w:p>
     <w:sectPr>
       <w:pgSz w:w="11906" w:h="16838"/>

</xml_diff>